<commit_message>
Updated escape notes docx
</commit_message>
<xml_diff>
--- a/ESCAPE PLAN NOTES Game Jam 2nd Tech Edition.docx
+++ b/ESCAPE PLAN NOTES Game Jam 2nd Tech Edition.docx
@@ -69,7 +69,7 @@
           <w:kern w:val="0"/>
           <w:lang w:eastAsia="en-GB"/>
         </w:rPr>
-        <w:pict w14:anchorId="0560D782">
+        <w:pict w14:anchorId="6622971E">
           <v:rect id="_x0000_i1028" alt="" style="width:451.3pt;height:.05pt;mso-width-percent:0;mso-height-percent:0;mso-width-percent:0;mso-height-percent:0" o:hralign="center" o:hrstd="t" o:hr="t" fillcolor="#a0a0a0" stroked="f"/>
         </w:pict>
       </w:r>
@@ -295,33 +295,6 @@
           <w14:ligatures w14:val="none"/>
         </w:rPr>
         <w:t xml:space="preserve">I wrote down who usually works which weekday somewhere. If you know today’s date, you know the weekday. If you know the weekday, you know the guard. </w:t>
-      </w:r>
-      <w:r>
-        <w:rPr>
-          <w:rFonts w:ascii="Dreaming Outloud Pro" w:eastAsia="Times New Roman" w:hAnsi="Dreaming Outloud Pro" w:cs="Dreaming Outloud Pro"/>
-          <w:kern w:val="0"/>
-          <w:lang w:eastAsia="en-GB"/>
-          <w14:ligatures w14:val="none"/>
-        </w:rPr>
-        <w:t xml:space="preserve">The key to the first real door out is always in the guard’s locker of the guard working </w:t>
-      </w:r>
-      <w:r>
-        <w:rPr>
-          <w:rFonts w:ascii="Dreaming Outloud Pro" w:eastAsia="Times New Roman" w:hAnsi="Dreaming Outloud Pro" w:cs="Dreaming Outloud Pro"/>
-          <w:kern w:val="0"/>
-          <w:lang w:eastAsia="en-GB"/>
-          <w14:ligatures w14:val="none"/>
-        </w:rPr>
-        <w:t>today</w:t>
-      </w:r>
-      <w:r>
-        <w:rPr>
-          <w:rFonts w:ascii="Dreaming Outloud Pro" w:eastAsia="Times New Roman" w:hAnsi="Dreaming Outloud Pro" w:cs="Dreaming Outloud Pro"/>
-          <w:kern w:val="0"/>
-          <w:lang w:eastAsia="en-GB"/>
-          <w14:ligatures w14:val="none"/>
-        </w:rPr>
-        <w:t>.</w:t>
       </w:r>
     </w:p>
     <w:p>
@@ -622,25 +595,72 @@
           <w:lang w:eastAsia="en-GB"/>
           <w14:ligatures w14:val="none"/>
         </w:rPr>
-        <w:t xml:space="preserve">The </w:t>
-      </w:r>
-      <w:r>
-        <w:rPr>
-          <w:rFonts w:ascii="Dreaming Outloud Pro" w:eastAsia="Times New Roman" w:hAnsi="Dreaming Outloud Pro" w:cs="Dreaming Outloud Pro"/>
-          <w:kern w:val="0"/>
-          <w:lang w:eastAsia="en-GB"/>
-          <w14:ligatures w14:val="none"/>
-        </w:rPr>
-        <w:t>final</w:t>
-      </w:r>
-      <w:r>
-        <w:rPr>
-          <w:rFonts w:ascii="Dreaming Outloud Pro" w:eastAsia="Times New Roman" w:hAnsi="Dreaming Outloud Pro" w:cs="Dreaming Outloud Pro"/>
-          <w:kern w:val="0"/>
-          <w:lang w:eastAsia="en-GB"/>
-          <w14:ligatures w14:val="none"/>
-        </w:rPr>
-        <w:t xml:space="preserve"> time I attempted to escape I discovered a </w:t>
+        <w:t xml:space="preserve">The first real door out is </w:t>
+      </w:r>
+      <w:r>
+        <w:rPr>
+          <w:rFonts w:ascii="Dreaming Outloud Pro" w:eastAsia="Times New Roman" w:hAnsi="Dreaming Outloud Pro" w:cs="Dreaming Outloud Pro"/>
+          <w:kern w:val="0"/>
+          <w:lang w:eastAsia="en-GB"/>
+          <w14:ligatures w14:val="none"/>
+        </w:rPr>
+        <w:t>the one lead</w:t>
+      </w:r>
+      <w:r>
+        <w:rPr>
+          <w:rFonts w:ascii="Dreaming Outloud Pro" w:eastAsia="Times New Roman" w:hAnsi="Dreaming Outloud Pro" w:cs="Dreaming Outloud Pro"/>
+          <w:kern w:val="0"/>
+          <w:lang w:eastAsia="en-GB"/>
+          <w14:ligatures w14:val="none"/>
+        </w:rPr>
+        <w:t xml:space="preserve">ing to the kitchen. The kitchen key is </w:t>
+      </w:r>
+      <w:r>
+        <w:rPr>
+          <w:rFonts w:ascii="Dreaming Outloud Pro" w:eastAsia="Times New Roman" w:hAnsi="Dreaming Outloud Pro" w:cs="Dreaming Outloud Pro"/>
+          <w:kern w:val="0"/>
+          <w:lang w:eastAsia="en-GB"/>
+          <w14:ligatures w14:val="none"/>
+        </w:rPr>
+        <w:t>always in the guard’s locker of the guard working</w:t>
+      </w:r>
+      <w:r>
+        <w:rPr>
+          <w:rFonts w:ascii="Dreaming Outloud Pro" w:eastAsia="Times New Roman" w:hAnsi="Dreaming Outloud Pro" w:cs="Dreaming Outloud Pro"/>
+          <w:kern w:val="0"/>
+          <w:lang w:eastAsia="en-GB"/>
+          <w14:ligatures w14:val="none"/>
+        </w:rPr>
+        <w:t xml:space="preserve"> in the cafeteria</w:t>
+      </w:r>
+      <w:r>
+        <w:rPr>
+          <w:rFonts w:ascii="Dreaming Outloud Pro" w:eastAsia="Times New Roman" w:hAnsi="Dreaming Outloud Pro" w:cs="Dreaming Outloud Pro"/>
+          <w:kern w:val="0"/>
+          <w:lang w:eastAsia="en-GB"/>
+          <w14:ligatures w14:val="none"/>
+        </w:rPr>
+        <w:t>.</w:t>
+      </w:r>
+      <w:r>
+        <w:rPr>
+          <w:rFonts w:ascii="Dreaming Outloud Pro" w:eastAsia="Times New Roman" w:hAnsi="Dreaming Outloud Pro" w:cs="Dreaming Outloud Pro"/>
+          <w:i/>
+          <w:iCs/>
+          <w:kern w:val="0"/>
+          <w:lang w:eastAsia="en-GB"/>
+          <w14:ligatures w14:val="none"/>
+        </w:rPr>
+        <w:t xml:space="preserve"> </w:t>
+      </w:r>
+      <w:r>
+        <w:rPr>
+          <w:rFonts w:ascii="Dreaming Outloud Pro" w:eastAsia="Times New Roman" w:hAnsi="Dreaming Outloud Pro" w:cs="Dreaming Outloud Pro"/>
+          <w:kern w:val="0"/>
+          <w:lang w:eastAsia="en-GB"/>
+          <w14:ligatures w14:val="none"/>
+        </w:rPr>
+        <w:t xml:space="preserve">The final time I attempted to escape I discovered a </w:t>
       </w:r>
       <w:r>
         <w:rPr>
@@ -658,25 +678,52 @@
           <w:lang w:eastAsia="en-GB"/>
           <w14:ligatures w14:val="none"/>
         </w:rPr>
-        <w:t xml:space="preserve">sticky note with the last two </w:t>
-      </w:r>
-      <w:r>
-        <w:rPr>
-          <w:rFonts w:ascii="Dreaming Outloud Pro" w:eastAsia="Times New Roman" w:hAnsi="Dreaming Outloud Pro" w:cs="Dreaming Outloud Pro"/>
-          <w:kern w:val="0"/>
-          <w:lang w:eastAsia="en-GB"/>
-          <w14:ligatures w14:val="none"/>
-        </w:rPr>
-        <w:t xml:space="preserve">of four </w:t>
-      </w:r>
-      <w:r>
-        <w:rPr>
-          <w:rFonts w:ascii="Dreaming Outloud Pro" w:eastAsia="Times New Roman" w:hAnsi="Dreaming Outloud Pro" w:cs="Dreaming Outloud Pro"/>
-          <w:kern w:val="0"/>
-          <w:lang w:eastAsia="en-GB"/>
-          <w14:ligatures w14:val="none"/>
-        </w:rPr>
-        <w:t xml:space="preserve">digits of the door code. Lucky me. </w:t>
+        <w:t xml:space="preserve">sticky note with </w:t>
+      </w:r>
+      <w:r>
+        <w:rPr>
+          <w:rFonts w:ascii="Dreaming Outloud Pro" w:eastAsia="Times New Roman" w:hAnsi="Dreaming Outloud Pro" w:cs="Dreaming Outloud Pro"/>
+          <w:kern w:val="0"/>
+          <w:lang w:eastAsia="en-GB"/>
+          <w14:ligatures w14:val="none"/>
+        </w:rPr>
+        <w:t>a partial code</w:t>
+      </w:r>
+      <w:r>
+        <w:rPr>
+          <w:rFonts w:ascii="Dreaming Outloud Pro" w:eastAsia="Times New Roman" w:hAnsi="Dreaming Outloud Pro" w:cs="Dreaming Outloud Pro"/>
+          <w:kern w:val="0"/>
+          <w:lang w:eastAsia="en-GB"/>
+          <w14:ligatures w14:val="none"/>
+        </w:rPr>
+        <w:t xml:space="preserve"> of the </w:t>
+      </w:r>
+      <w:r>
+        <w:rPr>
+          <w:rFonts w:ascii="Dreaming Outloud Pro" w:eastAsia="Times New Roman" w:hAnsi="Dreaming Outloud Pro" w:cs="Dreaming Outloud Pro"/>
+          <w:kern w:val="0"/>
+          <w:lang w:eastAsia="en-GB"/>
+          <w14:ligatures w14:val="none"/>
+        </w:rPr>
+        <w:t>storage</w:t>
+      </w:r>
+      <w:r>
+        <w:rPr>
+          <w:rFonts w:ascii="Dreaming Outloud Pro" w:eastAsia="Times New Roman" w:hAnsi="Dreaming Outloud Pro" w:cs="Dreaming Outloud Pro"/>
+          <w:kern w:val="0"/>
+          <w:lang w:eastAsia="en-GB"/>
+          <w14:ligatures w14:val="none"/>
+        </w:rPr>
+        <w:t xml:space="preserve"> </w:t>
+      </w:r>
+      <w:r>
+        <w:rPr>
+          <w:rFonts w:ascii="Dreaming Outloud Pro" w:eastAsia="Times New Roman" w:hAnsi="Dreaming Outloud Pro" w:cs="Dreaming Outloud Pro"/>
+          <w:kern w:val="0"/>
+          <w:lang w:eastAsia="en-GB"/>
+          <w14:ligatures w14:val="none"/>
+        </w:rPr>
+        <w:t xml:space="preserve">door. Lucky me. </w:t>
       </w:r>
       <w:r>
         <w:rPr>
@@ -698,9 +745,11 @@
           <w:lang w:val="en-US" w:eastAsia="en-GB"/>
           <w14:ligatures w14:val="none"/>
         </w:rPr>
-        <w:t>skill</w:t>
-      </w:r>
-      <w:r>
+        <w:t>skill…</w:t>
+      </w:r>
+    </w:p>
+    <w:p>
+      <w:pPr>
         <w:rPr>
           <w:rFonts w:ascii="Dreaming Outloud Pro" w:eastAsia="Times New Roman" w:hAnsi="Dreaming Outloud Pro" w:cs="Dreaming Outloud Pro"/>
           <w:b/>
@@ -709,34 +758,21 @@
           <w:lang w:val="en-US" w:eastAsia="en-GB"/>
           <w14:ligatures w14:val="none"/>
         </w:rPr>
-        <w:t>…</w:t>
+      </w:pPr>
+      <w:r>
+        <w:rPr>
+          <w:rFonts w:ascii="Dreaming Outloud Pro" w:eastAsia="Times New Roman" w:hAnsi="Dreaming Outloud Pro" w:cs="Dreaming Outloud Pro"/>
+          <w:b/>
+          <w:bCs/>
+          <w:kern w:val="0"/>
+          <w:lang w:val="en-US" w:eastAsia="en-GB"/>
+          <w14:ligatures w14:val="none"/>
+        </w:rPr>
+        <w:br w:type="page"/>
       </w:r>
     </w:p>
     <w:p>
       <w:pPr>
-        <w:rPr>
-          <w:rFonts w:ascii="Dreaming Outloud Pro" w:eastAsia="Times New Roman" w:hAnsi="Dreaming Outloud Pro" w:cs="Dreaming Outloud Pro"/>
-          <w:b/>
-          <w:bCs/>
-          <w:kern w:val="0"/>
-          <w:lang w:val="en-US" w:eastAsia="en-GB"/>
-          <w14:ligatures w14:val="none"/>
-        </w:rPr>
-      </w:pPr>
-      <w:r>
-        <w:rPr>
-          <w:rFonts w:ascii="Dreaming Outloud Pro" w:eastAsia="Times New Roman" w:hAnsi="Dreaming Outloud Pro" w:cs="Dreaming Outloud Pro"/>
-          <w:b/>
-          <w:bCs/>
-          <w:kern w:val="0"/>
-          <w:lang w:val="en-US" w:eastAsia="en-GB"/>
-          <w14:ligatures w14:val="none"/>
-        </w:rPr>
-        <w:br w:type="page"/>
-      </w:r>
-    </w:p>
-    <w:p>
-      <w:pPr>
         <w:spacing w:before="100" w:beforeAutospacing="1" w:after="100" w:afterAutospacing="1"/>
         <w:rPr>
           <w:rFonts w:ascii="Dreaming Outloud Pro" w:eastAsia="Times New Roman" w:hAnsi="Dreaming Outloud Pro" w:cs="Dreaming Outloud Pro"/>
@@ -753,7 +789,7 @@
           <w:lang w:eastAsia="en-GB"/>
         </w:rPr>
         <w:lastRenderedPageBreak/>
-        <w:pict w14:anchorId="50F7D009">
+        <w:pict w14:anchorId="3CBF4D18">
           <v:rect id="_x0000_i1027" alt="" style="width:451.3pt;height:.05pt;mso-width-percent:0;mso-height-percent:0;mso-width-percent:0;mso-height-percent:0" o:hralign="center" o:hrstd="t" o:hr="t" fillcolor="#a0a0a0" stroked="f"/>
         </w:pict>
       </w:r>
@@ -1249,7 +1285,7 @@
         <w:rPr>
           <w:rFonts w:ascii="Dreaming Outloud Pro" w:eastAsia="Times New Roman" w:hAnsi="Dreaming Outloud Pro" w:cs="Dreaming Outloud Pro"/>
           <w:kern w:val="0"/>
-          <w:lang w:val="de-AT" w:eastAsia="en-GB"/>
+          <w:lang w:val="en-US" w:eastAsia="en-GB"/>
           <w14:ligatures w14:val="none"/>
         </w:rPr>
       </w:pPr>
@@ -1432,6 +1468,24 @@
         </w:rPr>
         <w:t xml:space="preserve"> flowers.</w:t>
       </w:r>
+      <w:r>
+        <w:rPr>
+          <w:rFonts w:ascii="Dreaming Outloud Pro" w:eastAsia="Times New Roman" w:hAnsi="Dreaming Outloud Pro" w:cs="Dreaming Outloud Pro"/>
+          <w:kern w:val="0"/>
+          <w:lang w:val="en-US" w:eastAsia="en-GB"/>
+          <w14:ligatures w14:val="none"/>
+        </w:rPr>
+        <w:t xml:space="preserve"> </w:t>
+      </w:r>
+      <w:r>
+        <w:rPr>
+          <w:rFonts w:ascii="Dreaming Outloud Pro" w:eastAsia="Times New Roman" w:hAnsi="Dreaming Outloud Pro" w:cs="Dreaming Outloud Pro"/>
+          <w:kern w:val="0"/>
+          <w:lang w:val="de-AT" w:eastAsia="en-GB"/>
+          <w14:ligatures w14:val="none"/>
+        </w:rPr>
+        <w:t>Very obsessed, multiple times a day!</w:t>
+      </w:r>
     </w:p>
     <w:p>
       <w:pPr>
@@ -1738,7 +1792,7 @@
           <w:lang w:eastAsia="en-GB"/>
         </w:rPr>
         <w:lastRenderedPageBreak/>
-        <w:pict w14:anchorId="655E4864">
+        <w:pict w14:anchorId="1AD7FE60">
           <v:rect id="_x0000_i1026" alt="" style="width:451.3pt;height:.05pt;mso-width-percent:0;mso-height-percent:0;mso-width-percent:0;mso-height-percent:0" o:hralign="center" o:hrstd="t" o:hr="t" fillcolor="#a0a0a0" stroked="f"/>
         </w:pict>
       </w:r>
@@ -1905,7 +1959,7 @@
         </w:tc>
         <w:tc>
           <w:tcPr>
-            <w:tcW w:w="1264" w:type="dxa"/>
+            <w:tcW w:w="1309" w:type="dxa"/>
           </w:tcPr>
           <w:p>
             <w:pPr>
@@ -1965,7 +2019,7 @@
         </w:tc>
         <w:tc>
           <w:tcPr>
-            <w:tcW w:w="1281" w:type="dxa"/>
+            <w:tcW w:w="1309" w:type="dxa"/>
           </w:tcPr>
           <w:p>
             <w:pPr>
@@ -1995,7 +2049,7 @@
         </w:tc>
         <w:tc>
           <w:tcPr>
-            <w:tcW w:w="962" w:type="dxa"/>
+            <w:tcW w:w="1309" w:type="dxa"/>
           </w:tcPr>
           <w:p>
             <w:pPr>
@@ -2077,13 +2131,175 @@
                 <w:lang w:eastAsia="en-GB"/>
                 <w14:ligatures w14:val="none"/>
               </w:rPr>
+              <w:t>Bachmann</w:t>
+            </w:r>
+          </w:p>
+        </w:tc>
+        <w:tc>
+          <w:tcPr>
+            <w:tcW w:w="1309" w:type="dxa"/>
+          </w:tcPr>
+          <w:p>
+            <w:pPr>
+              <w:spacing w:before="100" w:beforeAutospacing="1" w:after="100" w:afterAutospacing="1"/>
+              <w:outlineLvl w:val="2"/>
+              <w:rPr>
+                <w:rFonts w:ascii="Dreaming Outloud Pro" w:eastAsia="Times New Roman" w:hAnsi="Dreaming Outloud Pro" w:cs="Dreaming Outloud Pro"/>
+                <w:kern w:val="0"/>
+                <w:lang w:eastAsia="en-GB"/>
+                <w14:ligatures w14:val="none"/>
+              </w:rPr>
+            </w:pPr>
+            <w:r>
+              <w:rPr>
+                <w:rFonts w:ascii="Dreaming Outloud Pro" w:eastAsia="Times New Roman" w:hAnsi="Dreaming Outloud Pro" w:cs="Dreaming Outloud Pro"/>
+                <w:kern w:val="0"/>
+                <w:lang w:eastAsia="en-GB"/>
+                <w14:ligatures w14:val="none"/>
+              </w:rPr>
+              <w:t>Lercher</w:t>
+            </w:r>
+          </w:p>
+        </w:tc>
+        <w:tc>
+          <w:tcPr>
+            <w:tcW w:w="1498" w:type="dxa"/>
+          </w:tcPr>
+          <w:p>
+            <w:pPr>
+              <w:spacing w:before="100" w:beforeAutospacing="1" w:after="100" w:afterAutospacing="1"/>
+              <w:outlineLvl w:val="2"/>
+              <w:rPr>
+                <w:rFonts w:ascii="Dreaming Outloud Pro" w:eastAsia="Times New Roman" w:hAnsi="Dreaming Outloud Pro" w:cs="Dreaming Outloud Pro"/>
+                <w:kern w:val="0"/>
+                <w:lang w:eastAsia="en-GB"/>
+                <w14:ligatures w14:val="none"/>
+              </w:rPr>
+            </w:pPr>
+            <w:r>
+              <w:rPr>
+                <w:rFonts w:ascii="Dreaming Outloud Pro" w:eastAsia="Times New Roman" w:hAnsi="Dreaming Outloud Pro" w:cs="Dreaming Outloud Pro"/>
+                <w:kern w:val="0"/>
+                <w:lang w:eastAsia="en-GB"/>
+                <w14:ligatures w14:val="none"/>
+              </w:rPr>
               <w:t>Tscheinig</w:t>
             </w:r>
           </w:p>
         </w:tc>
         <w:tc>
           <w:tcPr>
-            <w:tcW w:w="1264" w:type="dxa"/>
+            <w:tcW w:w="1309" w:type="dxa"/>
+          </w:tcPr>
+          <w:p>
+            <w:pPr>
+              <w:spacing w:before="100" w:beforeAutospacing="1" w:after="100" w:afterAutospacing="1"/>
+              <w:outlineLvl w:val="2"/>
+              <w:rPr>
+                <w:rFonts w:ascii="Dreaming Outloud Pro" w:eastAsia="Times New Roman" w:hAnsi="Dreaming Outloud Pro" w:cs="Dreaming Outloud Pro"/>
+                <w:kern w:val="0"/>
+                <w:lang w:eastAsia="en-GB"/>
+                <w14:ligatures w14:val="none"/>
+              </w:rPr>
+            </w:pPr>
+            <w:r>
+              <w:rPr>
+                <w:rFonts w:ascii="Dreaming Outloud Pro" w:eastAsia="Times New Roman" w:hAnsi="Dreaming Outloud Pro" w:cs="Dreaming Outloud Pro"/>
+                <w:kern w:val="0"/>
+                <w:lang w:eastAsia="en-GB"/>
+                <w14:ligatures w14:val="none"/>
+              </w:rPr>
+              <w:t>Ottowitz</w:t>
+            </w:r>
+          </w:p>
+        </w:tc>
+        <w:tc>
+          <w:tcPr>
+            <w:tcW w:w="1309" w:type="dxa"/>
+          </w:tcPr>
+          <w:p>
+            <w:pPr>
+              <w:spacing w:before="100" w:beforeAutospacing="1" w:after="100" w:afterAutospacing="1"/>
+              <w:outlineLvl w:val="2"/>
+              <w:rPr>
+                <w:rFonts w:ascii="Dreaming Outloud Pro" w:eastAsia="Times New Roman" w:hAnsi="Dreaming Outloud Pro" w:cs="Dreaming Outloud Pro"/>
+                <w:kern w:val="0"/>
+                <w:lang w:eastAsia="en-GB"/>
+                <w14:ligatures w14:val="none"/>
+              </w:rPr>
+            </w:pPr>
+            <w:r>
+              <w:rPr>
+                <w:rFonts w:ascii="Dreaming Outloud Pro" w:eastAsia="Times New Roman" w:hAnsi="Dreaming Outloud Pro" w:cs="Dreaming Outloud Pro"/>
+                <w:kern w:val="0"/>
+                <w:lang w:eastAsia="en-GB"/>
+                <w14:ligatures w14:val="none"/>
+              </w:rPr>
+              <w:t>Wedenig</w:t>
+            </w:r>
+          </w:p>
+        </w:tc>
+      </w:tr>
+      <w:tr>
+        <w:tc>
+          <w:tcPr>
+            <w:tcW w:w="1288" w:type="dxa"/>
+          </w:tcPr>
+          <w:p>
+            <w:pPr>
+              <w:spacing w:before="100" w:beforeAutospacing="1" w:after="100" w:afterAutospacing="1"/>
+              <w:outlineLvl w:val="2"/>
+              <w:rPr>
+                <w:rFonts w:ascii="Dreaming Outloud Pro" w:eastAsia="Times New Roman" w:hAnsi="Dreaming Outloud Pro" w:cs="Dreaming Outloud Pro"/>
+                <w:b/>
+                <w:bCs/>
+                <w:kern w:val="0"/>
+                <w:lang w:eastAsia="en-GB"/>
+                <w14:ligatures w14:val="none"/>
+              </w:rPr>
+            </w:pPr>
+            <w:r>
+              <w:rPr>
+                <w:rFonts w:ascii="Dreaming Outloud Pro" w:eastAsia="Times New Roman" w:hAnsi="Dreaming Outloud Pro" w:cs="Dreaming Outloud Pro"/>
+                <w:b/>
+                <w:bCs/>
+                <w:kern w:val="0"/>
+                <w:lang w:eastAsia="en-GB"/>
+                <w14:ligatures w14:val="none"/>
+              </w:rPr>
+              <w:t>Cafeteria</w:t>
+            </w:r>
+          </w:p>
+        </w:tc>
+        <w:tc>
+          <w:tcPr>
+            <w:tcW w:w="1446" w:type="dxa"/>
+          </w:tcPr>
+          <w:p>
+            <w:pPr>
+              <w:spacing w:before="100" w:beforeAutospacing="1" w:after="100" w:afterAutospacing="1"/>
+              <w:outlineLvl w:val="2"/>
+              <w:rPr>
+                <w:rFonts w:ascii="Dreaming Outloud Pro" w:eastAsia="Times New Roman" w:hAnsi="Dreaming Outloud Pro" w:cs="Dreaming Outloud Pro"/>
+                <w:kern w:val="0"/>
+                <w:lang w:eastAsia="en-GB"/>
+                <w14:ligatures w14:val="none"/>
+              </w:rPr>
+            </w:pPr>
+            <w:r>
+              <w:rPr>
+                <w:rFonts w:ascii="Dreaming Outloud Pro" w:eastAsia="Times New Roman" w:hAnsi="Dreaming Outloud Pro" w:cs="Dreaming Outloud Pro"/>
+                <w:kern w:val="0"/>
+                <w:lang w:eastAsia="en-GB"/>
+                <w14:ligatures w14:val="none"/>
+              </w:rPr>
+              <w:t>Tscheinig</w:t>
+            </w:r>
+          </w:p>
+        </w:tc>
+        <w:tc>
+          <w:tcPr>
+            <w:tcW w:w="1309" w:type="dxa"/>
           </w:tcPr>
           <w:p>
             <w:pPr>
@@ -2135,7 +2351,7 @@
         </w:tc>
         <w:tc>
           <w:tcPr>
-            <w:tcW w:w="1281" w:type="dxa"/>
+            <w:tcW w:w="1309" w:type="dxa"/>
           </w:tcPr>
           <w:p>
             <w:pPr>
@@ -2161,7 +2377,7 @@
         </w:tc>
         <w:tc>
           <w:tcPr>
-            <w:tcW w:w="962" w:type="dxa"/>
+            <w:tcW w:w="1309" w:type="dxa"/>
           </w:tcPr>
           <w:p>
             <w:pPr>
@@ -2213,7 +2429,7 @@
                 <w:lang w:eastAsia="en-GB"/>
                 <w14:ligatures w14:val="none"/>
               </w:rPr>
-              <w:t>Cafeteria</w:t>
+              <w:t>Storage</w:t>
             </w:r>
           </w:p>
         </w:tc>
@@ -2239,13 +2455,13 @@
                 <w:lang w:eastAsia="en-GB"/>
                 <w14:ligatures w14:val="none"/>
               </w:rPr>
-              <w:t>Bachmann</w:t>
+              <w:t>Wedenig</w:t>
             </w:r>
           </w:p>
         </w:tc>
         <w:tc>
           <w:tcPr>
-            <w:tcW w:w="1264" w:type="dxa"/>
+            <w:tcW w:w="1309" w:type="dxa"/>
           </w:tcPr>
           <w:p>
             <w:pPr>
@@ -2265,7 +2481,7 @@
                 <w:lang w:eastAsia="en-GB"/>
                 <w14:ligatures w14:val="none"/>
               </w:rPr>
-              <w:t>Lercher</w:t>
+              <w:t>Bachmann</w:t>
             </w:r>
           </w:p>
         </w:tc>
@@ -2291,13 +2507,13 @@
                 <w:lang w:eastAsia="en-GB"/>
                 <w14:ligatures w14:val="none"/>
               </w:rPr>
-              <w:t>Tscheinig</w:t>
+              <w:t>Lercher</w:t>
             </w:r>
           </w:p>
         </w:tc>
         <w:tc>
           <w:tcPr>
-            <w:tcW w:w="1281" w:type="dxa"/>
+            <w:tcW w:w="1309" w:type="dxa"/>
           </w:tcPr>
           <w:p>
             <w:pPr>
@@ -2317,13 +2533,22 @@
                 <w:lang w:eastAsia="en-GB"/>
                 <w14:ligatures w14:val="none"/>
               </w:rPr>
-              <w:t>Ottowitz</w:t>
+              <w:t>Tscheinig</w:t>
+            </w:r>
+            <w:r>
+              <w:rPr>
+                <w:rFonts w:ascii="Dreaming Outloud Pro" w:eastAsia="Times New Roman" w:hAnsi="Dreaming Outloud Pro" w:cs="Dreaming Outloud Pro"/>
+                <w:kern w:val="0"/>
+                <w:lang w:eastAsia="en-GB"/>
+                <w14:ligatures w14:val="none"/>
+              </w:rPr>
+              <w:t xml:space="preserve"> </w:t>
             </w:r>
           </w:p>
         </w:tc>
         <w:tc>
           <w:tcPr>
-            <w:tcW w:w="962" w:type="dxa"/>
+            <w:tcW w:w="1309" w:type="dxa"/>
           </w:tcPr>
           <w:p>
             <w:pPr>
@@ -2343,7 +2568,7 @@
                 <w:lang w:eastAsia="en-GB"/>
                 <w14:ligatures w14:val="none"/>
               </w:rPr>
-              <w:t>Wedenig</w:t>
+              <w:t xml:space="preserve">Ottowitz </w:t>
             </w:r>
           </w:p>
         </w:tc>
@@ -2362,186 +2587,6 @@
                 <w:b/>
                 <w:bCs/>
                 <w:kern w:val="0"/>
-                <w:lang w:eastAsia="en-GB"/>
-                <w14:ligatures w14:val="none"/>
-              </w:rPr>
-            </w:pPr>
-            <w:r>
-              <w:rPr>
-                <w:rFonts w:ascii="Dreaming Outloud Pro" w:eastAsia="Times New Roman" w:hAnsi="Dreaming Outloud Pro" w:cs="Dreaming Outloud Pro"/>
-                <w:b/>
-                <w:bCs/>
-                <w:kern w:val="0"/>
-                <w:lang w:eastAsia="en-GB"/>
-                <w14:ligatures w14:val="none"/>
-              </w:rPr>
-              <w:t>Storage</w:t>
-            </w:r>
-          </w:p>
-        </w:tc>
-        <w:tc>
-          <w:tcPr>
-            <w:tcW w:w="1446" w:type="dxa"/>
-          </w:tcPr>
-          <w:p>
-            <w:pPr>
-              <w:spacing w:before="100" w:beforeAutospacing="1" w:after="100" w:afterAutospacing="1"/>
-              <w:outlineLvl w:val="2"/>
-              <w:rPr>
-                <w:rFonts w:ascii="Dreaming Outloud Pro" w:eastAsia="Times New Roman" w:hAnsi="Dreaming Outloud Pro" w:cs="Dreaming Outloud Pro"/>
-                <w:kern w:val="0"/>
-                <w:lang w:eastAsia="en-GB"/>
-                <w14:ligatures w14:val="none"/>
-              </w:rPr>
-            </w:pPr>
-            <w:r>
-              <w:rPr>
-                <w:rFonts w:ascii="Dreaming Outloud Pro" w:eastAsia="Times New Roman" w:hAnsi="Dreaming Outloud Pro" w:cs="Dreaming Outloud Pro"/>
-                <w:kern w:val="0"/>
-                <w:lang w:eastAsia="en-GB"/>
-                <w14:ligatures w14:val="none"/>
-              </w:rPr>
-              <w:t>Wedenig</w:t>
-            </w:r>
-          </w:p>
-        </w:tc>
-        <w:tc>
-          <w:tcPr>
-            <w:tcW w:w="1264" w:type="dxa"/>
-          </w:tcPr>
-          <w:p>
-            <w:pPr>
-              <w:spacing w:before="100" w:beforeAutospacing="1" w:after="100" w:afterAutospacing="1"/>
-              <w:outlineLvl w:val="2"/>
-              <w:rPr>
-                <w:rFonts w:ascii="Dreaming Outloud Pro" w:eastAsia="Times New Roman" w:hAnsi="Dreaming Outloud Pro" w:cs="Dreaming Outloud Pro"/>
-                <w:kern w:val="0"/>
-                <w:lang w:eastAsia="en-GB"/>
-                <w14:ligatures w14:val="none"/>
-              </w:rPr>
-            </w:pPr>
-            <w:r>
-              <w:rPr>
-                <w:rFonts w:ascii="Dreaming Outloud Pro" w:eastAsia="Times New Roman" w:hAnsi="Dreaming Outloud Pro" w:cs="Dreaming Outloud Pro"/>
-                <w:kern w:val="0"/>
-                <w:lang w:eastAsia="en-GB"/>
-                <w14:ligatures w14:val="none"/>
-              </w:rPr>
-              <w:t>Bachmann</w:t>
-            </w:r>
-          </w:p>
-        </w:tc>
-        <w:tc>
-          <w:tcPr>
-            <w:tcW w:w="1498" w:type="dxa"/>
-          </w:tcPr>
-          <w:p>
-            <w:pPr>
-              <w:spacing w:before="100" w:beforeAutospacing="1" w:after="100" w:afterAutospacing="1"/>
-              <w:outlineLvl w:val="2"/>
-              <w:rPr>
-                <w:rFonts w:ascii="Dreaming Outloud Pro" w:eastAsia="Times New Roman" w:hAnsi="Dreaming Outloud Pro" w:cs="Dreaming Outloud Pro"/>
-                <w:kern w:val="0"/>
-                <w:lang w:eastAsia="en-GB"/>
-                <w14:ligatures w14:val="none"/>
-              </w:rPr>
-            </w:pPr>
-            <w:r>
-              <w:rPr>
-                <w:rFonts w:ascii="Dreaming Outloud Pro" w:eastAsia="Times New Roman" w:hAnsi="Dreaming Outloud Pro" w:cs="Dreaming Outloud Pro"/>
-                <w:kern w:val="0"/>
-                <w:lang w:eastAsia="en-GB"/>
-                <w14:ligatures w14:val="none"/>
-              </w:rPr>
-              <w:t>Lercher</w:t>
-            </w:r>
-          </w:p>
-        </w:tc>
-        <w:tc>
-          <w:tcPr>
-            <w:tcW w:w="1281" w:type="dxa"/>
-          </w:tcPr>
-          <w:p>
-            <w:pPr>
-              <w:spacing w:before="100" w:beforeAutospacing="1" w:after="100" w:afterAutospacing="1"/>
-              <w:outlineLvl w:val="2"/>
-              <w:rPr>
-                <w:rFonts w:ascii="Dreaming Outloud Pro" w:eastAsia="Times New Roman" w:hAnsi="Dreaming Outloud Pro" w:cs="Dreaming Outloud Pro"/>
-                <w:kern w:val="0"/>
-                <w:lang w:eastAsia="en-GB"/>
-                <w14:ligatures w14:val="none"/>
-              </w:rPr>
-            </w:pPr>
-            <w:r>
-              <w:rPr>
-                <w:rFonts w:ascii="Dreaming Outloud Pro" w:eastAsia="Times New Roman" w:hAnsi="Dreaming Outloud Pro" w:cs="Dreaming Outloud Pro"/>
-                <w:kern w:val="0"/>
-                <w:lang w:eastAsia="en-GB"/>
-                <w14:ligatures w14:val="none"/>
-              </w:rPr>
-              <w:t>Tscheinig</w:t>
-            </w:r>
-            <w:r>
-              <w:rPr>
-                <w:rFonts w:ascii="Dreaming Outloud Pro" w:eastAsia="Times New Roman" w:hAnsi="Dreaming Outloud Pro" w:cs="Dreaming Outloud Pro"/>
-                <w:kern w:val="0"/>
-                <w:lang w:eastAsia="en-GB"/>
-                <w14:ligatures w14:val="none"/>
-              </w:rPr>
-              <w:t xml:space="preserve"> </w:t>
-            </w:r>
-          </w:p>
-        </w:tc>
-        <w:tc>
-          <w:tcPr>
-            <w:tcW w:w="962" w:type="dxa"/>
-          </w:tcPr>
-          <w:p>
-            <w:pPr>
-              <w:spacing w:before="100" w:beforeAutospacing="1" w:after="100" w:afterAutospacing="1"/>
-              <w:outlineLvl w:val="2"/>
-              <w:rPr>
-                <w:rFonts w:ascii="Dreaming Outloud Pro" w:eastAsia="Times New Roman" w:hAnsi="Dreaming Outloud Pro" w:cs="Dreaming Outloud Pro"/>
-                <w:kern w:val="0"/>
-                <w:lang w:eastAsia="en-GB"/>
-                <w14:ligatures w14:val="none"/>
-              </w:rPr>
-            </w:pPr>
-            <w:r>
-              <w:rPr>
-                <w:rFonts w:ascii="Dreaming Outloud Pro" w:eastAsia="Times New Roman" w:hAnsi="Dreaming Outloud Pro" w:cs="Dreaming Outloud Pro"/>
-                <w:kern w:val="0"/>
-                <w:lang w:eastAsia="en-GB"/>
-                <w14:ligatures w14:val="none"/>
-              </w:rPr>
-              <w:t>Ottowitz</w:t>
-            </w:r>
-            <w:r>
-              <w:rPr>
-                <w:rFonts w:ascii="Dreaming Outloud Pro" w:eastAsia="Times New Roman" w:hAnsi="Dreaming Outloud Pro" w:cs="Dreaming Outloud Pro"/>
-                <w:kern w:val="0"/>
-                <w:lang w:eastAsia="en-GB"/>
-                <w14:ligatures w14:val="none"/>
-              </w:rPr>
-              <w:t xml:space="preserve"> </w:t>
-            </w:r>
-          </w:p>
-        </w:tc>
-      </w:tr>
-      <w:tr>
-        <w:tc>
-          <w:tcPr>
-            <w:tcW w:w="1288" w:type="dxa"/>
-          </w:tcPr>
-          <w:p>
-            <w:pPr>
-              <w:spacing w:before="100" w:beforeAutospacing="1" w:after="100" w:afterAutospacing="1"/>
-              <w:outlineLvl w:val="2"/>
-              <w:rPr>
-                <w:rFonts w:ascii="Dreaming Outloud Pro" w:eastAsia="Times New Roman" w:hAnsi="Dreaming Outloud Pro" w:cs="Dreaming Outloud Pro"/>
-                <w:b/>
-                <w:bCs/>
-                <w:kern w:val="0"/>
                 <w:lang w:val="en-US" w:eastAsia="en-GB"/>
                 <w14:ligatures w14:val="none"/>
               </w:rPr>
@@ -2587,7 +2632,7 @@
         </w:tc>
         <w:tc>
           <w:tcPr>
-            <w:tcW w:w="1264" w:type="dxa"/>
+            <w:tcW w:w="1309" w:type="dxa"/>
           </w:tcPr>
           <w:p>
             <w:pPr>
@@ -2639,7 +2684,7 @@
         </w:tc>
         <w:tc>
           <w:tcPr>
-            <w:tcW w:w="1281" w:type="dxa"/>
+            <w:tcW w:w="1309" w:type="dxa"/>
           </w:tcPr>
           <w:p>
             <w:pPr>
@@ -2665,7 +2710,7 @@
         </w:tc>
         <w:tc>
           <w:tcPr>
-            <w:tcW w:w="962" w:type="dxa"/>
+            <w:tcW w:w="1309" w:type="dxa"/>
           </w:tcPr>
           <w:p>
             <w:pPr>
@@ -2749,7 +2794,7 @@
         </w:tc>
         <w:tc>
           <w:tcPr>
-            <w:tcW w:w="1264" w:type="dxa"/>
+            <w:tcW w:w="1309" w:type="dxa"/>
           </w:tcPr>
           <w:p>
             <w:pPr>
@@ -2801,7 +2846,7 @@
         </w:tc>
         <w:tc>
           <w:tcPr>
-            <w:tcW w:w="1281" w:type="dxa"/>
+            <w:tcW w:w="1309" w:type="dxa"/>
           </w:tcPr>
           <w:p>
             <w:pPr>
@@ -2827,7 +2872,7 @@
         </w:tc>
         <w:tc>
           <w:tcPr>
-            <w:tcW w:w="962" w:type="dxa"/>
+            <w:tcW w:w="1309" w:type="dxa"/>
           </w:tcPr>
           <w:p>
             <w:pPr>
@@ -2951,16 +2996,7 @@
           <w:lang w:eastAsia="en-GB"/>
           <w14:ligatures w14:val="none"/>
         </w:rPr>
-        <w:t xml:space="preserve">Once I found an old check-in sheet. I like the color of the pen. I always knew that the guards are lazy. </w:t>
-      </w:r>
-      <w:r>
-        <w:rPr>
-          <w:rFonts w:ascii="Dreaming Outloud Pro" w:eastAsia="Times New Roman" w:hAnsi="Dreaming Outloud Pro" w:cs="Dreaming Outloud Pro"/>
-          <w:kern w:val="0"/>
-          <w:lang w:eastAsia="en-GB"/>
-          <w14:ligatures w14:val="none"/>
-        </w:rPr>
-        <w:t>They</w:t>
+        <w:t>Once I found an old check-in sheet. I like the color of the pen. I always knew that the guards are lazy. They</w:t>
       </w:r>
       <w:r>
         <w:rPr>
@@ -2978,16 +3014,7 @@
           <w:lang w:eastAsia="en-GB"/>
           <w14:ligatures w14:val="none"/>
         </w:rPr>
-        <w:t>even don’t carry their locker keys around but keep them hidden in their offices.</w:t>
-      </w:r>
-      <w:r>
-        <w:rPr>
-          <w:rFonts w:ascii="Dreaming Outloud Pro" w:eastAsia="Times New Roman" w:hAnsi="Dreaming Outloud Pro" w:cs="Dreaming Outloud Pro"/>
-          <w:kern w:val="0"/>
-          <w:lang w:eastAsia="en-GB"/>
-          <w14:ligatures w14:val="none"/>
-        </w:rPr>
-        <w:t xml:space="preserve"> Finally! With this list I have proof! Just look at </w:t>
+        <w:t xml:space="preserve">even don’t carry their locker keys around but keep them hidden in their offices. Finally! With this list I have proof! Just look at </w:t>
       </w:r>
       <w:r>
         <w:rPr>
@@ -3211,6 +3238,7 @@
             <w:r>
               <w:rPr>
                 <w:rFonts w:ascii="Dreaming Outloud Pro" w:eastAsia="Times New Roman" w:hAnsi="Dreaming Outloud Pro" w:cs="Dreaming Outloud Pro"/>
+                <w:noProof/>
                 <w:kern w:val="0"/>
                 <w:lang w:eastAsia="en-GB"/>
                 <w14:ligatures w14:val="none"/>
@@ -3270,6 +3298,7 @@
             <w:r>
               <w:rPr>
                 <w:rFonts w:ascii="Dreaming Outloud Pro" w:eastAsia="Times New Roman" w:hAnsi="Dreaming Outloud Pro" w:cs="Dreaming Outloud Pro"/>
+                <w:noProof/>
                 <w:kern w:val="0"/>
                 <w:lang w:eastAsia="en-GB"/>
                 <w14:ligatures w14:val="none"/>
@@ -3356,6 +3385,7 @@
             <w:r>
               <w:rPr>
                 <w:rFonts w:ascii="Dreaming Outloud Pro" w:eastAsia="Times New Roman" w:hAnsi="Dreaming Outloud Pro" w:cs="Dreaming Outloud Pro"/>
+                <w:noProof/>
                 <w:kern w:val="0"/>
                 <w:lang w:eastAsia="en-GB"/>
                 <w14:ligatures w14:val="none"/>
@@ -3415,6 +3445,7 @@
             <w:r>
               <w:rPr>
                 <w:rFonts w:ascii="Dreaming Outloud Pro" w:eastAsia="Times New Roman" w:hAnsi="Dreaming Outloud Pro" w:cs="Dreaming Outloud Pro"/>
+                <w:noProof/>
                 <w:kern w:val="0"/>
                 <w:lang w:eastAsia="en-GB"/>
                 <w14:ligatures w14:val="none"/>
@@ -3480,16 +3511,7 @@
                 <w:lang w:eastAsia="en-GB"/>
                 <w14:ligatures w14:val="none"/>
               </w:rPr>
-              <w:t>Ottowit</w:t>
-            </w:r>
-            <w:r>
-              <w:rPr>
-                <w:rFonts w:ascii="Dreaming Outloud Pro" w:eastAsia="Times New Roman" w:hAnsi="Dreaming Outloud Pro" w:cs="Dreaming Outloud Pro"/>
-                <w:kern w:val="0"/>
-                <w:lang w:eastAsia="en-GB"/>
-                <w14:ligatures w14:val="none"/>
-              </w:rPr>
-              <w:t>z</w:t>
+              <w:t>Ottowitz</w:t>
             </w:r>
           </w:p>
         </w:tc>
@@ -3510,6 +3532,7 @@
             <w:r>
               <w:rPr>
                 <w:rFonts w:ascii="Dreaming Outloud Pro" w:eastAsia="Times New Roman" w:hAnsi="Dreaming Outloud Pro" w:cs="Dreaming Outloud Pro"/>
+                <w:noProof/>
                 <w:kern w:val="0"/>
                 <w:lang w:eastAsia="en-GB"/>
                 <w14:ligatures w14:val="none"/>
@@ -3569,6 +3592,7 @@
             <w:r>
               <w:rPr>
                 <w:rFonts w:ascii="Dreaming Outloud Pro" w:eastAsia="Times New Roman" w:hAnsi="Dreaming Outloud Pro" w:cs="Dreaming Outloud Pro"/>
+                <w:noProof/>
                 <w:kern w:val="0"/>
                 <w:lang w:eastAsia="en-GB"/>
                 <w14:ligatures w14:val="none"/>
@@ -3655,6 +3679,7 @@
             <w:r>
               <w:rPr>
                 <w:rFonts w:ascii="Dreaming Outloud Pro" w:eastAsia="Times New Roman" w:hAnsi="Dreaming Outloud Pro" w:cs="Dreaming Outloud Pro"/>
+                <w:noProof/>
                 <w:kern w:val="0"/>
                 <w:lang w:eastAsia="en-GB"/>
                 <w14:ligatures w14:val="none"/>
@@ -3714,6 +3739,7 @@
             <w:r>
               <w:rPr>
                 <w:rFonts w:ascii="Dreaming Outloud Pro" w:eastAsia="Times New Roman" w:hAnsi="Dreaming Outloud Pro" w:cs="Dreaming Outloud Pro"/>
+                <w:noProof/>
                 <w:kern w:val="0"/>
                 <w:lang w:eastAsia="en-GB"/>
                 <w14:ligatures w14:val="none"/>
@@ -3800,6 +3826,7 @@
             <w:r>
               <w:rPr>
                 <w:rFonts w:ascii="Dreaming Outloud Pro" w:eastAsia="Times New Roman" w:hAnsi="Dreaming Outloud Pro" w:cs="Dreaming Outloud Pro"/>
+                <w:noProof/>
                 <w:kern w:val="0"/>
                 <w:lang w:eastAsia="en-GB"/>
                 <w14:ligatures w14:val="none"/>
@@ -3859,6 +3886,7 @@
             <w:r>
               <w:rPr>
                 <w:rFonts w:ascii="Dreaming Outloud Pro" w:eastAsia="Times New Roman" w:hAnsi="Dreaming Outloud Pro" w:cs="Dreaming Outloud Pro"/>
+                <w:noProof/>
                 <w:kern w:val="0"/>
                 <w:lang w:eastAsia="en-GB"/>
                 <w14:ligatures w14:val="none"/>
@@ -3989,7 +4017,7 @@
           <w:lang w:eastAsia="en-GB"/>
         </w:rPr>
         <w:lastRenderedPageBreak/>
-        <w:pict w14:anchorId="48423170">
+        <w:pict w14:anchorId="403E6111">
           <v:rect id="_x0000_i1025" alt="" style="width:451.3pt;height:.05pt;mso-width-percent:0;mso-height-percent:0;mso-width-percent:0;mso-height-percent:0" o:hralign="center" o:hrstd="t" o:hr="t" fillcolor="#a0a0a0" stroked="f"/>
         </w:pict>
       </w:r>
@@ -4167,7 +4195,7 @@
         <w:rPr>
           <w:rFonts w:ascii="Dreaming Outloud Pro" w:eastAsia="Times New Roman" w:hAnsi="Dreaming Outloud Pro" w:cs="Dreaming Outloud Pro"/>
           <w:kern w:val="0"/>
-          <w:lang w:eastAsia="en-GB"/>
+          <w:lang w:val="en-US" w:eastAsia="en-GB"/>
           <w14:ligatures w14:val="none"/>
         </w:rPr>
       </w:pPr>
@@ -4180,145 +4208,6 @@
         </w:rPr>
         <w:t>It’s their own fault. The worst system ever. Every day one guard creates a new code based on what they personally like and distributes it to the others.</w:t>
       </w:r>
-    </w:p>
-    <w:p>
-      <w:pPr>
-        <w:rPr>
-          <w:rFonts w:ascii="Dreaming Outloud Pro" w:eastAsia="Times New Roman" w:hAnsi="Dreaming Outloud Pro" w:cs="Dreaming Outloud Pro"/>
-          <w:kern w:val="0"/>
-          <w:lang w:eastAsia="en-GB"/>
-          <w14:ligatures w14:val="none"/>
-        </w:rPr>
-      </w:pPr>
-    </w:p>
-    <w:p>
-      <w:pPr>
-        <w:numPr>
-          <w:ilvl w:val="0"/>
-          <w:numId w:val="8"/>
-        </w:numPr>
-        <w:spacing w:before="100" w:beforeAutospacing="1" w:after="100" w:afterAutospacing="1"/>
-        <w:rPr>
-          <w:rFonts w:ascii="Dreaming Outloud Pro" w:eastAsia="Times New Roman" w:hAnsi="Dreaming Outloud Pro" w:cs="Dreaming Outloud Pro"/>
-          <w:color w:val="EE0000"/>
-          <w:kern w:val="0"/>
-          <w:lang w:eastAsia="en-GB"/>
-          <w14:ligatures w14:val="none"/>
-        </w:rPr>
-      </w:pPr>
-      <w:r>
-        <w:rPr>
-          <w:rFonts w:ascii="Dreaming Outloud Pro" w:eastAsia="Times New Roman" w:hAnsi="Dreaming Outloud Pro" w:cs="Dreaming Outloud Pro"/>
-          <w:color w:val="EE0000"/>
-          <w:kern w:val="0"/>
-          <w:lang w:eastAsia="en-GB"/>
-          <w14:ligatures w14:val="none"/>
-        </w:rPr>
-        <w:t>“Buy more onions”</w:t>
-      </w:r>
-    </w:p>
-    <w:p>
-      <w:pPr>
-        <w:numPr>
-          <w:ilvl w:val="0"/>
-          <w:numId w:val="8"/>
-        </w:numPr>
-        <w:spacing w:before="100" w:beforeAutospacing="1" w:after="100" w:afterAutospacing="1"/>
-        <w:rPr>
-          <w:rFonts w:ascii="Dreaming Outloud Pro" w:eastAsia="Times New Roman" w:hAnsi="Dreaming Outloud Pro" w:cs="Dreaming Outloud Pro"/>
-          <w:color w:val="EE0000"/>
-          <w:kern w:val="0"/>
-          <w:lang w:eastAsia="en-GB"/>
-          <w14:ligatures w14:val="none"/>
-        </w:rPr>
-      </w:pPr>
-      <w:r>
-        <w:rPr>
-          <w:rFonts w:ascii="Dreaming Outloud Pro" w:eastAsia="Times New Roman" w:hAnsi="Dreaming Outloud Pro" w:cs="Dreaming Outloud Pro"/>
-          <w:color w:val="EE0000"/>
-          <w:kern w:val="0"/>
-          <w:lang w:eastAsia="en-GB"/>
-          <w14:ligatures w14:val="none"/>
-        </w:rPr>
-        <w:t>“Order new mop”</w:t>
-      </w:r>
-    </w:p>
-    <w:p>
-      <w:pPr>
-        <w:numPr>
-          <w:ilvl w:val="0"/>
-          <w:numId w:val="8"/>
-        </w:numPr>
-        <w:spacing w:before="100" w:beforeAutospacing="1" w:after="100" w:afterAutospacing="1"/>
-        <w:rPr>
-          <w:rFonts w:ascii="Dreaming Outloud Pro" w:eastAsia="Times New Roman" w:hAnsi="Dreaming Outloud Pro" w:cs="Dreaming Outloud Pro"/>
-          <w:color w:val="EE0000"/>
-          <w:kern w:val="0"/>
-          <w:lang w:eastAsia="en-GB"/>
-          <w14:ligatures w14:val="none"/>
-        </w:rPr>
-      </w:pPr>
-      <w:r>
-        <w:rPr>
-          <w:rFonts w:ascii="Dreaming Outloud Pro" w:eastAsia="Times New Roman" w:hAnsi="Dreaming Outloud Pro" w:cs="Dreaming Outloud Pro"/>
-          <w:color w:val="EE0000"/>
-          <w:kern w:val="0"/>
-          <w:lang w:eastAsia="en-GB"/>
-          <w14:ligatures w14:val="none"/>
-        </w:rPr>
-        <w:t xml:space="preserve">“Tell </w:t>
-      </w:r>
-      <w:r>
-        <w:rPr>
-          <w:rFonts w:ascii="Dreaming Outloud Pro" w:eastAsia="Times New Roman" w:hAnsi="Dreaming Outloud Pro" w:cs="Dreaming Outloud Pro"/>
-          <w:color w:val="EE0000"/>
-          <w:kern w:val="0"/>
-          <w:lang w:eastAsia="en-GB"/>
-          <w14:ligatures w14:val="none"/>
-        </w:rPr>
-        <w:t>Tscheinig</w:t>
-      </w:r>
-      <w:r>
-        <w:rPr>
-          <w:rFonts w:ascii="Dreaming Outloud Pro" w:eastAsia="Times New Roman" w:hAnsi="Dreaming Outloud Pro" w:cs="Dreaming Outloud Pro"/>
-          <w:color w:val="EE0000"/>
-          <w:kern w:val="0"/>
-          <w:lang w:eastAsia="en-GB"/>
-          <w14:ligatures w14:val="none"/>
-        </w:rPr>
-        <w:t xml:space="preserve"> to</w:t>
-      </w:r>
-      <w:r>
-        <w:rPr>
-          <w:rFonts w:ascii="Dreaming Outloud Pro" w:eastAsia="Times New Roman" w:hAnsi="Dreaming Outloud Pro" w:cs="Dreaming Outloud Pro"/>
-          <w:color w:val="EE0000"/>
-          <w:kern w:val="0"/>
-          <w:lang w:eastAsia="en-GB"/>
-          <w14:ligatures w14:val="none"/>
-        </w:rPr>
-        <w:t xml:space="preserve"> wash his dirty cloths</w:t>
-      </w:r>
-      <w:r>
-        <w:rPr>
-          <w:rFonts w:ascii="Dreaming Outloud Pro" w:eastAsia="Times New Roman" w:hAnsi="Dreaming Outloud Pro" w:cs="Dreaming Outloud Pro"/>
-          <w:color w:val="EE0000"/>
-          <w:kern w:val="0"/>
-          <w:lang w:eastAsia="en-GB"/>
-          <w14:ligatures w14:val="none"/>
-        </w:rPr>
-        <w:t>”</w:t>
-      </w:r>
-    </w:p>
-    <w:p>
-      <w:pPr>
-        <w:spacing w:before="100" w:beforeAutospacing="1" w:after="100" w:afterAutospacing="1"/>
-        <w:rPr>
-          <w:rFonts w:ascii="Dreaming Outloud Pro" w:eastAsia="Times New Roman" w:hAnsi="Dreaming Outloud Pro" w:cs="Dreaming Outloud Pro"/>
-          <w:kern w:val="0"/>
-          <w:lang w:eastAsia="en-GB"/>
-          <w14:ligatures w14:val="none"/>
-        </w:rPr>
-      </w:pPr>
     </w:p>
     <w:sectPr>
       <w:pgSz w:w="11906" w:h="16838"/>

</xml_diff>